<commit_message>
🚧 Refresh the repo
</commit_message>
<xml_diff>
--- a/proposal/proposal-nlsltz-draft.docx
+++ b/proposal/proposal-nlsltz-draft.docx
@@ -156,78 +156,16 @@
         <w:rPr>
           <w:rFonts w:ascii="Arial" w:hAnsi="Arial" w:cs="Arial"/>
           <w:b/>
+          <w:lang w:val="en-US"/>
         </w:rPr>
       </w:pPr>
       <w:r>
         <w:rPr>
           <w:rFonts w:ascii="Arial" w:hAnsi="Arial" w:cs="Arial"/>
           <w:b/>
-        </w:rPr>
-        <w:t>Proof-</w:t>
-      </w:r>
-      <w:proofErr w:type="spellStart"/>
-      <w:r>
-        <w:rPr>
-          <w:rFonts w:ascii="Arial" w:hAnsi="Arial" w:cs="Arial"/>
-          <w:b/>
-        </w:rPr>
-        <w:t>of</w:t>
-      </w:r>
-      <w:proofErr w:type="spellEnd"/>
-      <w:r>
-        <w:rPr>
-          <w:rFonts w:ascii="Arial" w:hAnsi="Arial" w:cs="Arial"/>
-          <w:b/>
-        </w:rPr>
-        <w:t>-</w:t>
-      </w:r>
-      <w:proofErr w:type="spellStart"/>
-      <w:r>
-        <w:rPr>
-          <w:rFonts w:ascii="Arial" w:hAnsi="Arial" w:cs="Arial"/>
-          <w:b/>
-        </w:rPr>
-        <w:t>Concept</w:t>
-      </w:r>
-      <w:proofErr w:type="spellEnd"/>
-      <w:r>
-        <w:rPr>
-          <w:rFonts w:ascii="Arial" w:hAnsi="Arial" w:cs="Arial"/>
-          <w:b/>
-        </w:rPr>
-        <w:t xml:space="preserve"> als Machbarkeitsstudie einer Internet-</w:t>
-      </w:r>
-      <w:proofErr w:type="spellStart"/>
-      <w:r>
-        <w:rPr>
-          <w:rFonts w:ascii="Arial" w:hAnsi="Arial" w:cs="Arial"/>
-          <w:b/>
-        </w:rPr>
-        <w:t>of</w:t>
-      </w:r>
-      <w:proofErr w:type="spellEnd"/>
-      <w:r>
-        <w:rPr>
-          <w:rFonts w:ascii="Arial" w:hAnsi="Arial" w:cs="Arial"/>
-          <w:b/>
-        </w:rPr>
-        <w:t xml:space="preserve">-Things Lösung für Predictive Maintenance auf Basis der SAP HANA Cloud </w:t>
-      </w:r>
-      <w:proofErr w:type="spellStart"/>
-      <w:r>
-        <w:rPr>
-          <w:rFonts w:ascii="Arial" w:hAnsi="Arial" w:cs="Arial"/>
-          <w:b/>
-        </w:rPr>
-        <w:t>Platform</w:t>
-      </w:r>
-      <w:proofErr w:type="spellEnd"/>
-      <w:r>
-        <w:rPr>
-          <w:rFonts w:ascii="Arial" w:hAnsi="Arial" w:cs="Arial"/>
-          <w:b/>
-        </w:rPr>
-        <w:t xml:space="preserve"> und SAP HANA</w:t>
+          <w:lang w:val="en-US"/>
+        </w:rPr>
+        <w:t>Proof-of-Concept einer Internet-of-Things Lösung für Predictive Maintenance auf Basis der SAP HANA Cloud Platform und SAP HANA</w:t>
       </w:r>
     </w:p>
     <w:p>
@@ -235,6 +173,7 @@
         <w:pStyle w:val="Grundtextzentriert"/>
         <w:rPr>
           <w:rFonts w:ascii="Arial" w:hAnsi="Arial" w:cs="Arial"/>
+          <w:lang w:val="en-US"/>
         </w:rPr>
       </w:pPr>
     </w:p>
@@ -243,6 +182,7 @@
         <w:pStyle w:val="Grundtextzentriert"/>
         <w:rPr>
           <w:rFonts w:ascii="Arial" w:hAnsi="Arial" w:cs="Arial"/>
+          <w:lang w:val="en-US"/>
         </w:rPr>
       </w:pPr>
     </w:p>
@@ -251,6 +191,7 @@
         <w:pStyle w:val="Grundtextzentriert"/>
         <w:rPr>
           <w:rFonts w:ascii="Arial" w:hAnsi="Arial" w:cs="Arial"/>
+          <w:lang w:val="en-US"/>
         </w:rPr>
       </w:pPr>
     </w:p>
@@ -261,27 +202,18 @@
           <w:rFonts w:ascii="Arial" w:hAnsi="Arial" w:cs="Arial"/>
         </w:rPr>
       </w:pPr>
-      <w:proofErr w:type="spellStart"/>
       <w:r>
         <w:rPr>
           <w:rStyle w:val="Grundzfett"/>
           <w:rFonts w:ascii="Arial" w:hAnsi="Arial" w:cs="Arial"/>
         </w:rPr>
-        <w:t>Proposal</w:t>
-      </w:r>
-      <w:proofErr w:type="spellEnd"/>
+        <w:t xml:space="preserve">Proposal für </w:t>
+      </w:r>
       <w:r>
         <w:rPr>
           <w:rStyle w:val="Grundzfett"/>
           <w:rFonts w:ascii="Arial" w:hAnsi="Arial" w:cs="Arial"/>
         </w:rPr>
-        <w:t xml:space="preserve"> für </w:t>
-      </w:r>
-      <w:r>
-        <w:rPr>
-          <w:rStyle w:val="Grundzfett"/>
-          <w:rFonts w:ascii="Arial" w:hAnsi="Arial" w:cs="Arial"/>
-        </w:rPr>
         <w:t>Masterarbeit</w:t>
       </w:r>
     </w:p>
@@ -387,45 +319,20 @@
           <w:rFonts w:ascii="Arial" w:hAnsi="Arial" w:cs="Arial"/>
         </w:rPr>
       </w:pPr>
-      <w:proofErr w:type="spellStart"/>
       <w:r>
         <w:rPr>
           <w:rFonts w:ascii="Arial" w:hAnsi="Arial" w:cs="Arial"/>
           <w:lang w:val="en-US"/>
         </w:rPr>
-        <w:t>Themensteller</w:t>
-      </w:r>
-      <w:proofErr w:type="spellEnd"/>
+        <w:t>Themensteller:</w:t>
+      </w:r>
       <w:r>
         <w:rPr>
           <w:rFonts w:ascii="Arial" w:hAnsi="Arial" w:cs="Arial"/>
           <w:lang w:val="en-US"/>
         </w:rPr>
-        <w:t>:</w:t>
-      </w:r>
-      <w:r>
-        <w:rPr>
-          <w:rFonts w:ascii="Arial" w:hAnsi="Arial" w:cs="Arial"/>
-          <w:lang w:val="en-US"/>
-        </w:rPr>
         <w:tab/>
-        <w:t>Prof. Dr.-</w:t>
-      </w:r>
-      <w:proofErr w:type="spellStart"/>
-      <w:r>
-        <w:rPr>
-          <w:rFonts w:ascii="Arial" w:hAnsi="Arial" w:cs="Arial"/>
-          <w:lang w:val="en-US"/>
-        </w:rPr>
-        <w:t>Ing</w:t>
-      </w:r>
-      <w:proofErr w:type="spellEnd"/>
-      <w:r>
-        <w:rPr>
-          <w:rFonts w:ascii="Arial" w:hAnsi="Arial" w:cs="Arial"/>
-          <w:lang w:val="en-US"/>
-        </w:rPr>
-        <w:t xml:space="preserve">. </w:t>
+        <w:t xml:space="preserve">Prof. Dr.-Ing. </w:t>
       </w:r>
       <w:r>
         <w:rPr>
@@ -459,8 +366,6 @@
         </w:rPr>
         <w:t>Stefan Wunderlich</w:t>
       </w:r>
-      <w:bookmarkStart w:id="0" w:name="_GoBack"/>
-      <w:bookmarkEnd w:id="0"/>
     </w:p>
     <w:p>
       <w:pPr>
@@ -536,24 +441,13 @@
         <w:ind w:firstLine="0"/>
         <w:rPr>
           <w:rFonts w:ascii="Arial" w:hAnsi="Arial" w:cs="Arial"/>
-          <w:lang w:val="en-US"/>
-        </w:rPr>
-      </w:pPr>
-      <w:proofErr w:type="spellStart"/>
-      <w:r>
-        <w:rPr>
-          <w:rFonts w:ascii="Arial" w:hAnsi="Arial" w:cs="Arial"/>
-          <w:lang w:val="en-US"/>
-        </w:rPr>
-        <w:t>Erlenweg</w:t>
-      </w:r>
-      <w:proofErr w:type="spellEnd"/>
-      <w:r>
-        <w:rPr>
-          <w:rFonts w:ascii="Arial" w:hAnsi="Arial" w:cs="Arial"/>
-          <w:lang w:val="en-US"/>
-        </w:rPr>
-        <w:t xml:space="preserve"> 5</w:t>
+        </w:rPr>
+      </w:pPr>
+      <w:r>
+        <w:rPr>
+          <w:rFonts w:ascii="Arial" w:hAnsi="Arial" w:cs="Arial"/>
+        </w:rPr>
+        <w:t>Erlenweg 5</w:t>
       </w:r>
     </w:p>
     <w:p>
@@ -638,64 +532,47 @@
         <w:pStyle w:val="GrundtextEinrckung"/>
         <w:rPr>
           <w:rFonts w:ascii="Arial" w:hAnsi="Arial" w:cs="Arial"/>
-          <w:lang w:val="en-US"/>
-        </w:rPr>
-      </w:pPr>
-      <w:proofErr w:type="spellStart"/>
-      <w:r>
-        <w:rPr>
-          <w:rFonts w:ascii="Arial" w:hAnsi="Arial" w:cs="Arial"/>
-          <w:lang w:val="en-US"/>
-        </w:rPr>
-        <w:t>Abgabetermin</w:t>
-      </w:r>
-      <w:proofErr w:type="spellEnd"/>
-      <w:r>
-        <w:rPr>
-          <w:rFonts w:ascii="Arial" w:hAnsi="Arial" w:cs="Arial"/>
-          <w:lang w:val="en-US"/>
-        </w:rPr>
-        <w:t>:</w:t>
-      </w:r>
-      <w:r>
-        <w:rPr>
-          <w:rFonts w:ascii="Arial" w:hAnsi="Arial" w:cs="Arial"/>
-          <w:lang w:val="en-US"/>
+        </w:rPr>
+      </w:pPr>
+      <w:r>
+        <w:rPr>
+          <w:rFonts w:ascii="Arial" w:hAnsi="Arial" w:cs="Arial"/>
+        </w:rPr>
+        <w:t>Abgabetermin:</w:t>
+      </w:r>
+      <w:r>
+        <w:rPr>
+          <w:rFonts w:ascii="Arial" w:hAnsi="Arial" w:cs="Arial"/>
         </w:rPr>
         <w:tab/>
       </w:r>
       <w:r>
         <w:rPr>
           <w:rFonts w:ascii="Arial" w:hAnsi="Arial" w:cs="Arial"/>
-          <w:lang w:val="en-US"/>
         </w:rPr>
         <w:t>30</w:t>
       </w:r>
       <w:r>
         <w:rPr>
           <w:rFonts w:ascii="Arial" w:hAnsi="Arial" w:cs="Arial"/>
-          <w:lang w:val="en-US"/>
         </w:rPr>
         <w:t xml:space="preserve">. </w:t>
       </w:r>
       <w:r>
         <w:rPr>
           <w:rFonts w:ascii="Arial" w:hAnsi="Arial" w:cs="Arial"/>
-          <w:lang w:val="en-US"/>
         </w:rPr>
         <w:t>Mai</w:t>
       </w:r>
       <w:r>
         <w:rPr>
           <w:rFonts w:ascii="Arial" w:hAnsi="Arial" w:cs="Arial"/>
-          <w:lang w:val="en-US"/>
         </w:rPr>
         <w:t xml:space="preserve"> </w:t>
       </w:r>
       <w:r>
         <w:rPr>
           <w:rFonts w:ascii="Arial" w:hAnsi="Arial" w:cs="Arial"/>
-          <w:lang w:val="en-US"/>
         </w:rPr>
         <w:t>2017</w:t>
       </w:r>
@@ -708,13 +585,11 @@
           <w:rFonts w:cs="Arial"/>
           <w:i/>
           <w:sz w:val="24"/>
-          <w:lang w:val="en-US"/>
         </w:rPr>
       </w:pPr>
       <w:r>
         <w:rPr>
           <w:rFonts w:cs="Arial"/>
-          <w:lang w:val="en-US"/>
         </w:rPr>
         <w:br w:type="page"/>
       </w:r>
@@ -724,7 +599,6 @@
         <w:pStyle w:val="AnmdAutors"/>
         <w:rPr>
           <w:rFonts w:ascii="Arial" w:hAnsi="Arial" w:cs="Arial"/>
-          <w:lang w:val="en-US"/>
         </w:rPr>
       </w:pPr>
     </w:p>
@@ -744,7 +618,7 @@
         <w:t>Inhaltsverzeichnis</w:t>
       </w:r>
     </w:p>
-    <w:bookmarkStart w:id="1" w:name="MarkierungInhaltsverzeichnis"/>
+    <w:bookmarkStart w:id="0" w:name="MarkierungInhaltsverzeichnis"/>
     <w:p>
       <w:pPr>
         <w:pStyle w:val="Verzeichnis1"/>
@@ -975,7 +849,7 @@
         </w:rPr>
         <w:fldChar w:fldCharType="end"/>
       </w:r>
-      <w:bookmarkEnd w:id="1"/>
+      <w:bookmarkEnd w:id="0"/>
     </w:p>
     <w:p>
       <w:pPr>
@@ -987,7 +861,7 @@
           <w:rFonts w:ascii="Arial" w:hAnsi="Arial" w:cs="Arial"/>
         </w:rPr>
       </w:pPr>
-      <w:bookmarkStart w:id="2" w:name="TabellenVerzGESAMT"/>
+      <w:bookmarkStart w:id="1" w:name="TabellenVerzGESAMT"/>
     </w:p>
     <w:p>
       <w:pPr>
@@ -1001,8 +875,8 @@
           <w:rFonts w:ascii="Times New Roman" w:hAnsi="Times New Roman"/>
         </w:rPr>
       </w:pPr>
-      <w:bookmarkStart w:id="3" w:name="_Toc418625583"/>
-      <w:bookmarkEnd w:id="2"/>
+      <w:bookmarkStart w:id="2" w:name="_Toc418625583"/>
+      <w:bookmarkEnd w:id="1"/>
       <w:r>
         <w:rPr>
           <w:rFonts w:ascii="Times New Roman" w:hAnsi="Times New Roman"/>
@@ -1010,7 +884,123 @@
         <w:lastRenderedPageBreak/>
         <w:t>Motivation</w:t>
       </w:r>
-      <w:bookmarkEnd w:id="3"/>
+      <w:bookmarkEnd w:id="2"/>
+    </w:p>
+    <w:p>
+      <w:pPr>
+        <w:pStyle w:val="Grundtext"/>
+      </w:pPr>
+      <w:r>
+        <w:t xml:space="preserve">Der Bitkom Verband zählt nach einer Umfrage </w:t>
+      </w:r>
+      <w:r>
+        <w:t>Cloud-Computing</w:t>
+      </w:r>
+      <w:r>
+        <w:t>, Industrie 4.0 und Internet-of-</w:t>
+      </w:r>
+      <w:r>
+        <w:t xml:space="preserve">Things zu den Top 5 der wichtigsten Technologie- und Markttrends aus Sicht der ITK-Branche. Mit diesen und weiteren Technologien erschließen sich Einsatzzwecke und Anwendungsfälle für IT-Systeme, die vor einigen Jahren noch nicht realisierbar waren. Dazu zählt zum Beispiel die Echtzeit-Analyse von Maschinendaten zur besseren Planung und Steuerung des Instandhaltungsprozesses. Zu hohe Kosten der benötigten Ressourcen und Transformation der Prozesse haben Unternehmen daran gehindert einen Wechsel von einer reaktiven hin zu einer proaktiven Handlungsweise umzusetzen. </w:t>
+      </w:r>
+    </w:p>
+    <w:p>
+      <w:pPr>
+        <w:pStyle w:val="Grundtext"/>
+      </w:pPr>
+      <w:r>
+        <w:t>Durch das gleichzeitige fallen der Ressourcenkosten, di</w:t>
+      </w:r>
+      <w:r>
+        <w:t>e Hochverfügbarkeit über das In</w:t>
+      </w:r>
+      <w:r>
+        <w:t xml:space="preserve">ternet und die weiter steigende Miniaturisierung </w:t>
+      </w:r>
+      <w:r>
+        <w:t>können den Unternehmen neue Ent</w:t>
+      </w:r>
+      <w:r>
+        <w:t xml:space="preserve">scheidungshilfen und Steuerungsmöglichkeiten für ihre </w:t>
+      </w:r>
+      <w:r>
+        <w:t>Prozesse ermöglicht werden. Vie</w:t>
+      </w:r>
+      <w:r>
+        <w:t>le großen Unternehmen befassen sich mit diesen Themen und haben teils auch schon fertige Produkte auf dem Markt um die Erwartungen der Kunden zu bedienen. Darunter wären beispielweise Maschinenbau-Unternehmen wie Siemens, Bosch und ABB oder Technologie Unternehmen wie General Electric, Google und Amazon um nur einige zu nennen.</w:t>
+      </w:r>
+    </w:p>
+    <w:p>
+      <w:pPr>
+        <w:pStyle w:val="Grundtext"/>
+      </w:pPr>
+      <w:r>
+        <w:rPr>
+          <w:noProof/>
+        </w:rPr>
+        <w:drawing>
+          <wp:anchor distT="0" distB="0" distL="114300" distR="114300" simplePos="0" relativeHeight="251659264" behindDoc="0" locked="0" layoutInCell="1" allowOverlap="1" wp14:anchorId="62D2F3E9" wp14:editId="15CED8CD">
+            <wp:simplePos x="0" y="0"/>
+            <wp:positionH relativeFrom="margin">
+              <wp:posOffset>-3175</wp:posOffset>
+            </wp:positionH>
+            <wp:positionV relativeFrom="paragraph">
+              <wp:posOffset>377190</wp:posOffset>
+            </wp:positionV>
+            <wp:extent cx="5374640" cy="3592195"/>
+            <wp:effectExtent l="0" t="0" r="10160" b="0"/>
+            <wp:wrapTight wrapText="bothSides">
+              <wp:wrapPolygon edited="0">
+                <wp:start x="0" y="0"/>
+                <wp:lineTo x="0" y="21382"/>
+                <wp:lineTo x="21539" y="21382"/>
+                <wp:lineTo x="21539" y="0"/>
+                <wp:lineTo x="0" y="0"/>
+              </wp:wrapPolygon>
+            </wp:wrapTight>
+            <wp:docPr id="5" name="Bild 5"/>
+            <wp:cNvGraphicFramePr>
+              <a:graphicFrameLocks xmlns:a="http://schemas.openxmlformats.org/drawingml/2006/main" noChangeAspect="1"/>
+            </wp:cNvGraphicFramePr>
+            <a:graphic xmlns:a="http://schemas.openxmlformats.org/drawingml/2006/main">
+              <a:graphicData uri="http://schemas.openxmlformats.org/drawingml/2006/picture">
+                <pic:pic xmlns:pic="http://schemas.openxmlformats.org/drawingml/2006/picture">
+                  <pic:nvPicPr>
+                    <pic:cNvPr id="5" name="bitkom-Hightechthemen.jpg"/>
+                    <pic:cNvPicPr/>
+                  </pic:nvPicPr>
+                  <pic:blipFill>
+                    <a:blip r:embed="rId10" cstate="print">
+                      <a:extLst>
+                        <a:ext uri="{28A0092B-C50C-407E-A947-70E740481C1C}">
+                          <a14:useLocalDpi xmlns:a14="http://schemas.microsoft.com/office/drawing/2010/main" val="0"/>
+                        </a:ext>
+                      </a:extLst>
+                    </a:blip>
+                    <a:stretch>
+                      <a:fillRect/>
+                    </a:stretch>
+                  </pic:blipFill>
+                  <pic:spPr>
+                    <a:xfrm>
+                      <a:off x="0" y="0"/>
+                      <a:ext cx="5374640" cy="3592195"/>
+                    </a:xfrm>
+                    <a:prstGeom prst="rect">
+                      <a:avLst/>
+                    </a:prstGeom>
+                  </pic:spPr>
+                </pic:pic>
+              </a:graphicData>
+            </a:graphic>
+            <wp14:sizeRelH relativeFrom="page">
+              <wp14:pctWidth>0</wp14:pctWidth>
+            </wp14:sizeRelH>
+            <wp14:sizeRelV relativeFrom="page">
+              <wp14:pctHeight>0</wp14:pctHeight>
+            </wp14:sizeRelV>
+          </wp:anchor>
+        </w:drawing>
+      </w:r>
     </w:p>
     <w:p>
       <w:pPr>
@@ -1045,7 +1035,7 @@
           <w:rFonts w:ascii="Times New Roman" w:hAnsi="Times New Roman"/>
         </w:rPr>
       </w:pPr>
-      <w:bookmarkStart w:id="4" w:name="_Toc418625584"/>
+      <w:bookmarkStart w:id="3" w:name="_Toc418625584"/>
       <w:r>
         <w:rPr>
           <w:rFonts w:ascii="Times New Roman" w:hAnsi="Times New Roman"/>
@@ -1053,7 +1043,12 @@
         <w:lastRenderedPageBreak/>
         <w:t>Problemstellung</w:t>
       </w:r>
-      <w:bookmarkEnd w:id="4"/>
+      <w:bookmarkEnd w:id="3"/>
+    </w:p>
+    <w:p>
+      <w:pPr>
+        <w:pStyle w:val="Grundtext"/>
+      </w:pPr>
     </w:p>
     <w:p>
       <w:pPr>
@@ -1067,7 +1062,7 @@
           <w:rFonts w:ascii="Times New Roman" w:hAnsi="Times New Roman"/>
         </w:rPr>
       </w:pPr>
-      <w:bookmarkStart w:id="5" w:name="_Toc418625585"/>
+      <w:bookmarkStart w:id="4" w:name="_Toc418625585"/>
       <w:r>
         <w:rPr>
           <w:rFonts w:ascii="Times New Roman" w:hAnsi="Times New Roman"/>
@@ -1081,7 +1076,100 @@
         </w:rPr>
         <w:t>Vorgehensweise</w:t>
       </w:r>
+      <w:bookmarkEnd w:id="4"/>
+    </w:p>
+    <w:p>
+      <w:pPr>
+        <w:pStyle w:val="Grundtext"/>
+      </w:pPr>
+      <w:r>
+        <w:t xml:space="preserve">Mit dieser Arbeit soll herausgefunden werden in wie weit sich die von SAP vertriebene In-Memory Datenbank Plattform HANA mit den enthaltenen Algorithmen und Features grade im Bereich Internet of Things und Predictive Analytics in einem konkreten Szenario verhält und ob es womöglich Performancegrenzen gibt. </w:t>
+      </w:r>
+    </w:p>
+    <w:p>
+      <w:pPr>
+        <w:pStyle w:val="Grundtext"/>
+      </w:pPr>
+      <w:r>
+        <w:t>Dazu umfasst die Masterthesis folgende Oberpunkte:</w:t>
+      </w:r>
+    </w:p>
+    <w:p>
+      <w:pPr>
+        <w:pStyle w:val="Grundtext"/>
+      </w:pPr>
+      <w:r>
+        <w:t>•</w:t>
+      </w:r>
+      <w:r>
+        <w:tab/>
+        <w:t>Modellaufbau einer Internet of Things Sensorik Anlage</w:t>
+      </w:r>
+    </w:p>
+    <w:p>
+      <w:pPr>
+        <w:pStyle w:val="Grundtext"/>
+      </w:pPr>
+      <w:r>
+        <w:t>•</w:t>
+      </w:r>
+      <w:r>
+        <w:tab/>
+        <w:t xml:space="preserve">Entwicklung der Software zum Betrieb und </w:t>
+      </w:r>
+    </w:p>
+    <w:p>
+      <w:pPr>
+        <w:pStyle w:val="Grundtext"/>
+      </w:pPr>
+      <w:r>
+        <w:t>•</w:t>
+      </w:r>
+      <w:r>
+        <w:tab/>
+        <w:t>zur Auswertung der Anlage für Predictive Maintenance Anwendungsfälle</w:t>
+      </w:r>
+    </w:p>
+    <w:p>
+      <w:pPr>
+        <w:pStyle w:val="Grundtext"/>
+      </w:pPr>
+      <w:r>
+        <w:t>•</w:t>
+      </w:r>
+      <w:r>
+        <w:tab/>
+        <w:t>Analyse und Evaluierung der komm. Protokolle und System-Architekturen</w:t>
+      </w:r>
+    </w:p>
+    <w:p>
+      <w:pPr>
+        <w:pStyle w:val="Grundtext"/>
+      </w:pPr>
+      <w:r>
+        <w:t>So soll der Modellaufbau verdeutlichen wie Devices über die Cloud und ein Regelsystem (z.B. Decision Trees, K-Means Clustering) Funktionen und Steuerungsbefehle in einem on-premise System triggern und dadurch frühzeitige Instandhaltungsmaßnahmen eingeleitet werden können. Die verwendeten Kommunikationsprotokolle und System Architekturen, sowie mögliche Alternativen sollen bei der Analyse de</w:t>
+      </w:r>
+      <w:r>
+        <w:t>s Modellaufbaus offengelegt wer</w:t>
+      </w:r>
+      <w:bookmarkStart w:id="5" w:name="_GoBack"/>
       <w:bookmarkEnd w:id="5"/>
+      <w:r>
+        <w:t xml:space="preserve">den. </w:t>
+      </w:r>
+    </w:p>
+    <w:p>
+      <w:pPr>
+        <w:pStyle w:val="Grundtext"/>
+      </w:pPr>
+      <w:r>
+        <w:t>Dadurch könnte im realen Einsatz die Ausfallquote von ganzen Maschinenparks gesenkt und der Kosten- und Zeitaufwand für Instandhaltung signifikant verringert werden.</w:t>
+      </w:r>
+    </w:p>
+    <w:p>
+      <w:pPr>
+        <w:pStyle w:val="Grundtext"/>
+      </w:pPr>
     </w:p>
     <w:p>
       <w:pPr>
@@ -1113,9 +1201,14 @@
       </w:r>
       <w:bookmarkEnd w:id="6"/>
     </w:p>
-    <w:bookmarkStart w:id="7" w:name="AllgemeineFormLiteraturverz" w:displacedByCustomXml="next"/>
+    <w:p>
+      <w:pPr>
+        <w:pStyle w:val="Grundtext"/>
+      </w:pPr>
+    </w:p>
+    <w:bookmarkStart w:id="7" w:name="Zwischenueberschrift" w:displacedByCustomXml="next"/>
     <w:bookmarkEnd w:id="7" w:displacedByCustomXml="next"/>
-    <w:bookmarkStart w:id="8" w:name="Zwischenueberschrift" w:displacedByCustomXml="next"/>
+    <w:bookmarkStart w:id="8" w:name="AllgemeineFormLiteraturverz" w:displacedByCustomXml="next"/>
     <w:bookmarkEnd w:id="8" w:displacedByCustomXml="next"/>
     <w:bookmarkStart w:id="9" w:name="_Toc418625587" w:displacedByCustomXml="next"/>
     <w:sdt>
@@ -1219,7 +1312,7 @@
       </w:pPr>
     </w:p>
     <w:sectPr>
-      <w:headerReference w:type="default" r:id="rId10"/>
+      <w:headerReference w:type="default" r:id="rId11"/>
       <w:pgSz w:w="11907" w:h="16840" w:code="9"/>
       <w:pgMar w:top="1701" w:right="1701" w:bottom="1134" w:left="1701" w:header="720" w:footer="720" w:gutter="0"/>
       <w:pgNumType w:fmt="upperRoman" w:start="1"/>
@@ -1301,7 +1394,7 @@
         <w:rStyle w:val="Seitenzahl"/>
         <w:noProof/>
       </w:rPr>
-      <w:t>I</w:t>
+      <w:t>VII</w:t>
     </w:r>
     <w:r>
       <w:rPr>
@@ -5030,7 +5123,7 @@
 </file>
 
 <file path=customXml/itemProps1.xml><?xml version="1.0" encoding="utf-8"?>
-<ds:datastoreItem xmlns:ds="http://schemas.openxmlformats.org/officeDocument/2006/customXml" ds:itemID="{1ACFC897-F788-0A4F-8DB7-96F35FCC6828}">
+<ds:datastoreItem xmlns:ds="http://schemas.openxmlformats.org/officeDocument/2006/customXml" ds:itemID="{E23321F3-72B6-3549-AB3C-FCA5788B9F2C}">
   <ds:schemaRefs>
     <ds:schemaRef ds:uri="http://schemas.openxmlformats.org/officeDocument/2006/bibliography"/>
   </ds:schemaRefs>

</xml_diff>